<commit_message>
Removed Disposed method from ConsumerService
</commit_message>
<xml_diff>
--- a/DocumentStorage/LatestExchangeRates.docx
+++ b/DocumentStorage/LatestExchangeRates.docx
@@ -33,7 +33,7 @@
         <w:tc>
           <w:p>
             <w:r>
-              <w:t>0.92908</w:t>
+              <w:t>0.92872</w:t>
             </w:r>
           </w:p>
         </w:tc>
@@ -49,7 +49,7 @@
         <w:tc>
           <w:p>
             <w:r>
-              <w:t>0.82272</w:t>
+              <w:t>0.82214</w:t>
             </w:r>
           </w:p>
         </w:tc>

</xml_diff>